<commit_message>
Documentação semi pronta, preciso mudar os dias ainda, mas não tive tempo hoje para fazer, pois minha luz caiu
</commit_message>
<xml_diff>
--- a/Documentação - FungiTech(Grupo 3) (1).docx
+++ b/Documentação - FungiTech(Grupo 3) (1).docx
@@ -185,7 +185,25 @@
           <w:sz w:val="28"/>
           <w:szCs w:val="32"/>
         </w:rPr>
-        <w:t>Sistema de Análise de Temperatura e Umidade no Cultivo de Cogumelos Shitake</w:t>
+        <w:t>Sistema de Análise de Temperatura e Umidade no Cultivo de Cogumelos Shi</w:t>
+      </w:r>
+      <w:r>
+        <w:rPr>
+          <w:rFonts w:ascii="Barlow" w:hAnsi="Barlow"/>
+          <w:color w:val="auto"/>
+          <w:sz w:val="28"/>
+          <w:szCs w:val="32"/>
+        </w:rPr>
+        <w:t>i</w:t>
+      </w:r>
+      <w:r>
+        <w:rPr>
+          <w:rFonts w:ascii="Barlow" w:hAnsi="Barlow"/>
+          <w:color w:val="auto"/>
+          <w:sz w:val="28"/>
+          <w:szCs w:val="32"/>
+        </w:rPr>
+        <w:t>take</w:t>
       </w:r>
     </w:p>
     <w:p>
@@ -331,8 +349,9 @@
           <w:sz w:val="28"/>
           <w:szCs w:val="32"/>
         </w:rPr>
-        <w:t>Vasconcelos Nichio Junior</w:t>
-      </w:r>
+        <w:t xml:space="preserve">Vasconcelos </w:t>
+      </w:r>
+      <w:proofErr w:type="spellStart"/>
       <w:r>
         <w:rPr>
           <w:rFonts w:ascii="Barlow" w:hAnsi="Barlow"/>
@@ -340,7 +359,35 @@
           <w:sz w:val="28"/>
           <w:szCs w:val="32"/>
         </w:rPr>
+        <w:t>Nichio</w:t>
+      </w:r>
+      <w:proofErr w:type="spellEnd"/>
+      <w:r>
+        <w:rPr>
+          <w:rFonts w:ascii="Barlow" w:hAnsi="Barlow"/>
+          <w:color w:val="auto"/>
+          <w:sz w:val="28"/>
+          <w:szCs w:val="32"/>
+        </w:rPr>
+        <w:t xml:space="preserve"> Junior</w:t>
+      </w:r>
+      <w:r>
+        <w:rPr>
+          <w:rFonts w:ascii="Barlow" w:hAnsi="Barlow"/>
+          <w:color w:val="auto"/>
+          <w:sz w:val="28"/>
+          <w:szCs w:val="32"/>
+        </w:rPr>
         <w:tab/>
+      </w:r>
+      <w:r>
+        <w:rPr>
+          <w:rFonts w:ascii="Barlow" w:hAnsi="Barlow"/>
+          <w:color w:val="auto"/>
+          <w:sz w:val="28"/>
+          <w:szCs w:val="32"/>
+        </w:rPr>
+        <w:t xml:space="preserve">              </w:t>
       </w:r>
       <w:r>
         <w:rPr>
@@ -416,7 +463,7 @@
           <w:sz w:val="28"/>
           <w:szCs w:val="32"/>
         </w:rPr>
-        <w:t xml:space="preserve"> Rezende Carvalho</w:t>
+        <w:t xml:space="preserve"> </w:t>
       </w:r>
       <w:r>
         <w:rPr>
@@ -425,7 +472,7 @@
           <w:sz w:val="28"/>
           <w:szCs w:val="32"/>
         </w:rPr>
-        <w:tab/>
+        <w:t>Ferreira de Oliveira</w:t>
       </w:r>
       <w:r>
         <w:rPr>
@@ -439,6 +486,24 @@
       <w:r>
         <w:rPr>
           <w:rFonts w:ascii="Barlow" w:hAnsi="Barlow"/>
+          <w:color w:val="auto"/>
+          <w:sz w:val="28"/>
+          <w:szCs w:val="32"/>
+        </w:rPr>
+        <w:tab/>
+      </w:r>
+      <w:r>
+        <w:rPr>
+          <w:rFonts w:ascii="Barlow" w:hAnsi="Barlow"/>
+          <w:color w:val="auto"/>
+          <w:sz w:val="28"/>
+          <w:szCs w:val="32"/>
+        </w:rPr>
+        <w:t xml:space="preserve">                           </w:t>
+      </w:r>
+      <w:r>
+        <w:rPr>
+          <w:rFonts w:ascii="Barlow" w:hAnsi="Barlow"/>
           <w:b/>
           <w:bCs/>
           <w:color w:val="C92026"/>
@@ -463,7 +528,16 @@
           <w:sz w:val="28"/>
           <w:szCs w:val="32"/>
         </w:rPr>
-        <w:t>04241052</w:t>
+        <w:t>042410</w:t>
+      </w:r>
+      <w:r>
+        <w:rPr>
+          <w:rFonts w:ascii="Barlow" w:hAnsi="Barlow"/>
+          <w:color w:val="auto"/>
+          <w:sz w:val="28"/>
+          <w:szCs w:val="32"/>
+        </w:rPr>
+        <w:t>60</w:t>
       </w:r>
     </w:p>
     <w:p>
@@ -486,31 +560,36 @@
       <w:r>
         <w:rPr>
           <w:rFonts w:ascii="Barlow" w:hAnsi="Barlow"/>
+          <w:b/>
+          <w:bCs/>
           <w:color w:val="auto"/>
           <w:sz w:val="28"/>
           <w:szCs w:val="32"/>
         </w:rPr>
-        <w:t xml:space="preserve"> </w:t>
-      </w:r>
-      <w:r>
-        <w:rPr>
-          <w:rFonts w:ascii="Barlow" w:hAnsi="Barlow"/>
+        <w:t>Fernand</w:t>
+      </w:r>
+      <w:r>
+        <w:rPr>
+          <w:rFonts w:ascii="Barlow" w:hAnsi="Barlow"/>
+          <w:b/>
+          <w:bCs/>
           <w:color w:val="auto"/>
           <w:sz w:val="28"/>
           <w:szCs w:val="32"/>
         </w:rPr>
-        <w:t>Fernando</w:t>
-      </w:r>
-      <w:r>
-        <w:rPr>
-          <w:rFonts w:ascii="Barlow" w:hAnsi="Barlow"/>
+        <w:t>o</w:t>
+      </w:r>
+      <w:r>
+        <w:rPr>
+          <w:rFonts w:ascii="Barlow" w:hAnsi="Barlow"/>
+          <w:b/>
+          <w:bCs/>
           <w:color w:val="auto"/>
           <w:sz w:val="28"/>
           <w:szCs w:val="32"/>
         </w:rPr>
-        <w:t xml:space="preserve"> B</w:t>
-      </w:r>
-      <w:proofErr w:type="spellStart"/>
+        <w:t xml:space="preserve"> </w:t>
+      </w:r>
       <w:r>
         <w:rPr>
           <w:rFonts w:ascii="Barlow" w:hAnsi="Barlow"/>
@@ -518,9 +597,8 @@
           <w:sz w:val="28"/>
           <w:szCs w:val="32"/>
         </w:rPr>
-        <w:t>arretta</w:t>
-      </w:r>
-      <w:proofErr w:type="spellEnd"/>
+        <w:t>Almeida Monteiro de Amorim</w:t>
+      </w:r>
       <w:r>
         <w:rPr>
           <w:rFonts w:ascii="Barlow" w:hAnsi="Barlow"/>
@@ -528,7 +606,7 @@
           <w:sz w:val="28"/>
           <w:szCs w:val="32"/>
         </w:rPr>
-        <w:t xml:space="preserve"> da Silva</w:t>
+        <w:tab/>
       </w:r>
       <w:r>
         <w:rPr>
@@ -537,7 +615,7 @@
           <w:sz w:val="28"/>
           <w:szCs w:val="32"/>
         </w:rPr>
-        <w:tab/>
+        <w:t xml:space="preserve">  </w:t>
       </w:r>
       <w:r>
         <w:rPr>
@@ -566,7 +644,16 @@
           <w:sz w:val="28"/>
           <w:szCs w:val="32"/>
         </w:rPr>
-        <w:t>04241020</w:t>
+        <w:t>0424102</w:t>
+      </w:r>
+      <w:r>
+        <w:rPr>
+          <w:rFonts w:ascii="Barlow" w:hAnsi="Barlow"/>
+          <w:color w:val="auto"/>
+          <w:sz w:val="28"/>
+          <w:szCs w:val="32"/>
+        </w:rPr>
+        <w:t>7</w:t>
       </w:r>
     </w:p>
     <w:p>
@@ -589,20 +676,24 @@
       <w:r>
         <w:rPr>
           <w:rFonts w:ascii="Barlow" w:hAnsi="Barlow"/>
+          <w:b/>
+          <w:bCs/>
           <w:color w:val="auto"/>
           <w:sz w:val="28"/>
           <w:szCs w:val="32"/>
         </w:rPr>
-        <w:t xml:space="preserve"> dos Reis Leroy</w:t>
-      </w:r>
-      <w:r>
-        <w:rPr>
-          <w:rFonts w:ascii="Barlow" w:hAnsi="Barlow"/>
+        <w:t>Luiza</w:t>
+      </w:r>
+      <w:r>
+        <w:rPr>
+          <w:rFonts w:ascii="Barlow" w:hAnsi="Barlow"/>
+          <w:b/>
+          <w:bCs/>
           <w:color w:val="auto"/>
           <w:sz w:val="28"/>
           <w:szCs w:val="32"/>
         </w:rPr>
-        <w:tab/>
+        <w:t xml:space="preserve"> </w:t>
       </w:r>
       <w:r>
         <w:rPr>
@@ -611,7 +702,36 @@
           <w:sz w:val="28"/>
           <w:szCs w:val="32"/>
         </w:rPr>
+        <w:t>Câmara Moreira</w:t>
+      </w:r>
+      <w:r>
+        <w:rPr>
+          <w:rFonts w:ascii="Barlow" w:hAnsi="Barlow"/>
+          <w:b/>
+          <w:bCs/>
+          <w:color w:val="auto"/>
+          <w:sz w:val="28"/>
+          <w:szCs w:val="32"/>
+        </w:rPr>
+        <w:t xml:space="preserve">           </w:t>
+      </w:r>
+      <w:r>
+        <w:rPr>
+          <w:rFonts w:ascii="Barlow" w:hAnsi="Barlow"/>
+          <w:color w:val="auto"/>
+          <w:sz w:val="28"/>
+          <w:szCs w:val="32"/>
+        </w:rPr>
         <w:tab/>
+      </w:r>
+      <w:r>
+        <w:rPr>
+          <w:rFonts w:ascii="Barlow" w:hAnsi="Barlow"/>
+          <w:color w:val="auto"/>
+          <w:sz w:val="28"/>
+          <w:szCs w:val="32"/>
+        </w:rPr>
+        <w:t xml:space="preserve">                           </w:t>
       </w:r>
       <w:r>
         <w:rPr>
@@ -640,7 +760,16 @@
           <w:sz w:val="28"/>
           <w:szCs w:val="32"/>
         </w:rPr>
-        <w:t>04241036</w:t>
+        <w:t>042410</w:t>
+      </w:r>
+      <w:r>
+        <w:rPr>
+          <w:rFonts w:ascii="Barlow" w:hAnsi="Barlow"/>
+          <w:color w:val="auto"/>
+          <w:sz w:val="28"/>
+          <w:szCs w:val="32"/>
+        </w:rPr>
+        <w:t>65</w:t>
       </w:r>
     </w:p>
     <w:p>
@@ -660,7 +789,6 @@
           <w:szCs w:val="32"/>
         </w:rPr>
       </w:pPr>
-      <w:proofErr w:type="spellStart"/>
       <w:r>
         <w:rPr>
           <w:rFonts w:ascii="Barlow" w:hAnsi="Barlow"/>
@@ -670,17 +798,18 @@
           <w:sz w:val="28"/>
           <w:szCs w:val="32"/>
         </w:rPr>
-        <w:t>Kamilly</w:t>
-      </w:r>
-      <w:proofErr w:type="spellEnd"/>
-      <w:r>
-        <w:rPr>
-          <w:rFonts w:ascii="Barlow" w:hAnsi="Barlow"/>
+        <w:t>M</w:t>
+      </w:r>
+      <w:r>
+        <w:rPr>
+          <w:rFonts w:ascii="Barlow" w:hAnsi="Barlow"/>
+          <w:b/>
+          <w:bCs/>
           <w:color w:val="auto"/>
           <w:sz w:val="28"/>
           <w:szCs w:val="32"/>
         </w:rPr>
-        <w:t xml:space="preserve"> Rebeca Poggi Silva</w:t>
+        <w:t>atheus</w:t>
       </w:r>
       <w:r>
         <w:rPr>
@@ -689,7 +818,34 @@
           <w:sz w:val="28"/>
           <w:szCs w:val="32"/>
         </w:rPr>
+        <w:t xml:space="preserve"> </w:t>
+      </w:r>
+      <w:r>
+        <w:rPr>
+          <w:rFonts w:ascii="Barlow" w:hAnsi="Barlow"/>
+          <w:color w:val="auto"/>
+          <w:sz w:val="28"/>
+          <w:szCs w:val="32"/>
+        </w:rPr>
+        <w:t>Franco Requena</w:t>
+      </w:r>
+      <w:r>
+        <w:rPr>
+          <w:rFonts w:ascii="Barlow" w:hAnsi="Barlow"/>
+          <w:color w:val="auto"/>
+          <w:sz w:val="28"/>
+          <w:szCs w:val="32"/>
+        </w:rPr>
         <w:tab/>
+      </w:r>
+      <w:r>
+        <w:rPr>
+          <w:rFonts w:ascii="Barlow" w:hAnsi="Barlow"/>
+          <w:color w:val="auto"/>
+          <w:sz w:val="28"/>
+          <w:szCs w:val="32"/>
+        </w:rPr>
+        <w:t xml:space="preserve">                                        </w:t>
       </w:r>
       <w:r>
         <w:rPr>
@@ -718,7 +874,16 @@
           <w:sz w:val="28"/>
           <w:szCs w:val="32"/>
         </w:rPr>
-        <w:t>04241028</w:t>
+        <w:t>042410</w:t>
+      </w:r>
+      <w:r>
+        <w:rPr>
+          <w:rFonts w:ascii="Barlow" w:hAnsi="Barlow"/>
+          <w:color w:val="auto"/>
+          <w:sz w:val="28"/>
+          <w:szCs w:val="32"/>
+        </w:rPr>
+        <w:t>50</w:t>
       </w:r>
     </w:p>
     <w:p>
@@ -731,23 +896,59 @@
         <w:spacing w:line="276" w:lineRule="auto"/>
         <w:rPr>
           <w:rFonts w:ascii="Barlow" w:hAnsi="Barlow"/>
+          <w:color w:val="auto"/>
+          <w:sz w:val="28"/>
+          <w:szCs w:val="32"/>
+        </w:rPr>
+      </w:pPr>
+      <w:r>
+        <w:rPr>
+          <w:rFonts w:ascii="Barlow" w:hAnsi="Barlow"/>
+          <w:b/>
+          <w:bCs/>
+          <w:color w:val="auto"/>
+          <w:sz w:val="28"/>
+          <w:szCs w:val="32"/>
+        </w:rPr>
+        <w:t>Victor</w:t>
+      </w:r>
+      <w:r>
+        <w:rPr>
+          <w:rFonts w:ascii="Barlow" w:hAnsi="Barlow"/>
+          <w:color w:val="auto"/>
+          <w:sz w:val="28"/>
+          <w:szCs w:val="32"/>
+        </w:rPr>
+        <w:t xml:space="preserve"> Hugo Ribeiro Braga                                         </w:t>
+      </w:r>
+      <w:r>
+        <w:rPr>
+          <w:rFonts w:ascii="Barlow" w:hAnsi="Barlow"/>
           <w:b/>
           <w:bCs/>
           <w:color w:val="C92026"/>
           <w:sz w:val="28"/>
           <w:szCs w:val="32"/>
         </w:rPr>
-      </w:pPr>
-      <w:r>
-        <w:rPr>
-          <w:rFonts w:ascii="Barlow" w:hAnsi="Barlow"/>
-          <w:b/>
-          <w:bCs/>
+        <w:t>RA</w:t>
+      </w:r>
+      <w:r>
+        <w:rPr>
+          <w:rFonts w:ascii="Barlow" w:hAnsi="Barlow"/>
+          <w:color w:val="C92026"/>
+          <w:sz w:val="28"/>
+          <w:szCs w:val="32"/>
+        </w:rPr>
+        <w:t xml:space="preserve"> </w:t>
+      </w:r>
+      <w:r>
+        <w:rPr>
+          <w:rFonts w:ascii="Barlow" w:hAnsi="Barlow"/>
           <w:color w:val="auto"/>
           <w:sz w:val="28"/>
           <w:szCs w:val="32"/>
         </w:rPr>
-        <w:t>Murillo</w:t>
+        <w:t>0424101</w:t>
       </w:r>
       <w:r>
         <w:rPr>
@@ -756,222 +957,7 @@
           <w:sz w:val="28"/>
           <w:szCs w:val="32"/>
         </w:rPr>
-        <w:t xml:space="preserve"> Moreira de Mello</w:t>
-      </w:r>
-      <w:r>
-        <w:rPr>
-          <w:rFonts w:ascii="Barlow" w:hAnsi="Barlow"/>
-          <w:color w:val="auto"/>
-          <w:sz w:val="28"/>
-          <w:szCs w:val="32"/>
-        </w:rPr>
-        <w:tab/>
-      </w:r>
-      <w:r>
-        <w:rPr>
-          <w:rFonts w:ascii="Barlow" w:hAnsi="Barlow"/>
-          <w:color w:val="auto"/>
-          <w:sz w:val="28"/>
-          <w:szCs w:val="32"/>
-        </w:rPr>
-        <w:tab/>
-      </w:r>
-      <w:r>
-        <w:rPr>
-          <w:rFonts w:ascii="Barlow" w:hAnsi="Barlow"/>
-          <w:b/>
-          <w:bCs/>
-          <w:color w:val="C92026"/>
-          <w:sz w:val="28"/>
-          <w:szCs w:val="32"/>
-        </w:rPr>
-        <w:t>RA</w:t>
-      </w:r>
-      <w:r>
-        <w:rPr>
-          <w:rFonts w:ascii="Barlow" w:hAnsi="Barlow"/>
-          <w:color w:val="C92026"/>
-          <w:sz w:val="28"/>
-          <w:szCs w:val="32"/>
-        </w:rPr>
-        <w:t xml:space="preserve"> </w:t>
-      </w:r>
-      <w:r>
-        <w:rPr>
-          <w:rFonts w:ascii="Barlow" w:hAnsi="Barlow"/>
-          <w:color w:val="auto"/>
-          <w:sz w:val="28"/>
-          <w:szCs w:val="32"/>
-        </w:rPr>
-        <w:t>04241024</w:t>
-      </w:r>
-    </w:p>
-    <w:p>
-      <w:pPr>
-        <w:pStyle w:val="PargrafodaLista"/>
-        <w:numPr>
-          <w:ilvl w:val="0"/>
-          <w:numId w:val="2"/>
-        </w:numPr>
-        <w:spacing w:line="276" w:lineRule="auto"/>
-        <w:rPr>
-          <w:rFonts w:ascii="Barlow" w:hAnsi="Barlow"/>
-          <w:b/>
-          <w:bCs/>
-          <w:color w:val="C92026"/>
-          <w:sz w:val="28"/>
-          <w:szCs w:val="32"/>
-        </w:rPr>
-      </w:pPr>
-      <w:r>
-        <w:rPr>
-          <w:rFonts w:ascii="Barlow" w:hAnsi="Barlow"/>
-          <w:b/>
-          <w:bCs/>
-          <w:color w:val="auto"/>
-          <w:sz w:val="28"/>
-          <w:szCs w:val="32"/>
-        </w:rPr>
-        <w:t>Murilo</w:t>
-      </w:r>
-      <w:r>
-        <w:rPr>
-          <w:rFonts w:ascii="Barlow" w:hAnsi="Barlow"/>
-          <w:color w:val="auto"/>
-          <w:sz w:val="28"/>
-          <w:szCs w:val="32"/>
-        </w:rPr>
-        <w:t xml:space="preserve"> Cardoso Martinez</w:t>
-      </w:r>
-      <w:r>
-        <w:rPr>
-          <w:rFonts w:ascii="Barlow" w:hAnsi="Barlow"/>
-          <w:color w:val="auto"/>
-          <w:sz w:val="28"/>
-          <w:szCs w:val="32"/>
-        </w:rPr>
-        <w:tab/>
-      </w:r>
-      <w:r>
-        <w:rPr>
-          <w:rFonts w:ascii="Barlow" w:hAnsi="Barlow"/>
-          <w:color w:val="auto"/>
-          <w:sz w:val="28"/>
-          <w:szCs w:val="32"/>
-        </w:rPr>
-        <w:tab/>
-      </w:r>
-      <w:r>
-        <w:rPr>
-          <w:rFonts w:ascii="Barlow" w:hAnsi="Barlow"/>
-          <w:b/>
-          <w:bCs/>
-          <w:color w:val="C92026"/>
-          <w:sz w:val="28"/>
-          <w:szCs w:val="32"/>
-        </w:rPr>
-        <w:t>RA</w:t>
-      </w:r>
-      <w:r>
-        <w:rPr>
-          <w:rFonts w:ascii="Barlow" w:hAnsi="Barlow"/>
-          <w:color w:val="C92026"/>
-          <w:sz w:val="28"/>
-          <w:szCs w:val="32"/>
-        </w:rPr>
-        <w:t xml:space="preserve"> </w:t>
-      </w:r>
-      <w:r>
-        <w:rPr>
-          <w:rFonts w:ascii="Barlow" w:hAnsi="Barlow"/>
-          <w:color w:val="auto"/>
-          <w:sz w:val="28"/>
-          <w:szCs w:val="32"/>
-        </w:rPr>
-        <w:t>04241037</w:t>
-      </w:r>
-    </w:p>
-    <w:p>
-      <w:pPr>
-        <w:pStyle w:val="PargrafodaLista"/>
-        <w:numPr>
-          <w:ilvl w:val="0"/>
-          <w:numId w:val="2"/>
-        </w:numPr>
-        <w:spacing w:line="276" w:lineRule="auto"/>
-        <w:rPr>
-          <w:rFonts w:ascii="Barlow" w:hAnsi="Barlow"/>
-          <w:color w:val="auto"/>
-          <w:sz w:val="28"/>
-          <w:szCs w:val="32"/>
-        </w:rPr>
-      </w:pPr>
-      <w:r>
-        <w:rPr>
-          <w:rFonts w:ascii="Barlow" w:hAnsi="Barlow"/>
-          <w:b/>
-          <w:bCs/>
-          <w:color w:val="auto"/>
-          <w:sz w:val="28"/>
-          <w:szCs w:val="32"/>
-        </w:rPr>
-        <w:t>Sarah</w:t>
-      </w:r>
-      <w:r>
-        <w:rPr>
-          <w:rFonts w:ascii="Barlow" w:hAnsi="Barlow"/>
-          <w:color w:val="auto"/>
-          <w:sz w:val="28"/>
-          <w:szCs w:val="32"/>
-        </w:rPr>
-        <w:t xml:space="preserve"> Leal de Oliveira</w:t>
-      </w:r>
-      <w:r>
-        <w:rPr>
-          <w:rFonts w:ascii="Barlow" w:hAnsi="Barlow"/>
-          <w:color w:val="auto"/>
-          <w:sz w:val="28"/>
-          <w:szCs w:val="32"/>
-        </w:rPr>
-        <w:tab/>
-      </w:r>
-      <w:r>
-        <w:rPr>
-          <w:rFonts w:ascii="Barlow" w:hAnsi="Barlow"/>
-          <w:color w:val="auto"/>
-          <w:sz w:val="28"/>
-          <w:szCs w:val="32"/>
-        </w:rPr>
-        <w:tab/>
-      </w:r>
-      <w:r>
-        <w:rPr>
-          <w:rFonts w:ascii="Barlow" w:hAnsi="Barlow"/>
-          <w:b/>
-          <w:bCs/>
-          <w:color w:val="C92026"/>
-          <w:sz w:val="28"/>
-          <w:szCs w:val="32"/>
-        </w:rPr>
-        <w:t>RA</w:t>
-      </w:r>
-      <w:r>
-        <w:rPr>
-          <w:rFonts w:ascii="Barlow" w:hAnsi="Barlow"/>
-          <w:color w:val="C92026"/>
-          <w:sz w:val="28"/>
-          <w:szCs w:val="32"/>
-        </w:rPr>
-        <w:t xml:space="preserve"> </w:t>
-      </w:r>
-      <w:r>
-        <w:rPr>
-          <w:rFonts w:ascii="Barlow" w:hAnsi="Barlow"/>
-          <w:color w:val="auto"/>
-          <w:sz w:val="28"/>
-          <w:szCs w:val="32"/>
-        </w:rPr>
-        <w:t>04241031</w:t>
+        <w:t>5</w:t>
       </w:r>
     </w:p>
     <w:sdt>
@@ -1896,13 +1882,33 @@
         <w:jc w:val="both"/>
         <w:rPr>
           <w:rFonts w:ascii="Barlow" w:hAnsi="Barlow" w:cs="Arial"/>
-        </w:rPr>
-      </w:pPr>
-      <w:r>
-        <w:rPr>
-          <w:rFonts w:ascii="Barlow" w:hAnsi="Barlow" w:cs="Arial"/>
-        </w:rPr>
-        <w:t>No ano de 2023, no estado de São Paulo, se encontram pelo menos 505 produtores de cogumelo, sendo ao menos 20% produtores do cogumelo shiitake, além disso durante o salto de 2023 para 2024 o mercado nacional de cogumelos cresceu em 9% e tende a crescer mais.</w:t>
+          <w:sz w:val="22"/>
+          <w:szCs w:val="22"/>
+        </w:rPr>
+      </w:pPr>
+      <w:r>
+        <w:rPr>
+          <w:rFonts w:ascii="Barlow" w:hAnsi="Barlow" w:cs="Arial"/>
+          <w:sz w:val="22"/>
+          <w:szCs w:val="22"/>
+        </w:rPr>
+        <w:t>No ano de 2023, no estado de São Paulo, s</w:t>
+      </w:r>
+      <w:r>
+        <w:rPr>
+          <w:rFonts w:ascii="Barlow" w:hAnsi="Barlow" w:cs="Arial"/>
+          <w:sz w:val="22"/>
+          <w:szCs w:val="22"/>
+        </w:rPr>
+        <w:t>ão encontrados</w:t>
+      </w:r>
+      <w:r>
+        <w:rPr>
+          <w:rFonts w:ascii="Barlow" w:hAnsi="Barlow" w:cs="Arial"/>
+          <w:sz w:val="22"/>
+          <w:szCs w:val="22"/>
+        </w:rPr>
+        <w:t xml:space="preserve"> pelo menos 505 produtores de cogumelo, sendo ao menos 20% produtores do cogumelo shiitake, além disso durante o salto de 2023 para 2024 o mercado nacional de cogumelos cresceu em 9% e tende a crescer mais.</w:t>
       </w:r>
     </w:p>
     <w:p>
@@ -1913,11 +1919,15 @@
         <w:jc w:val="both"/>
         <w:rPr>
           <w:rFonts w:ascii="Barlow" w:hAnsi="Barlow" w:cs="Arial"/>
-        </w:rPr>
-      </w:pPr>
-      <w:r>
-        <w:rPr>
-          <w:rFonts w:ascii="Barlow" w:hAnsi="Barlow" w:cs="Arial"/>
+          <w:sz w:val="22"/>
+          <w:szCs w:val="22"/>
+        </w:rPr>
+      </w:pPr>
+      <w:r>
+        <w:rPr>
+          <w:rFonts w:ascii="Barlow" w:hAnsi="Barlow" w:cs="Arial"/>
+          <w:sz w:val="22"/>
+          <w:szCs w:val="22"/>
         </w:rPr>
         <w:t>A prática de plantação do cogumelo Shiitake é em toras de madeira que é considerada</w:t>
       </w:r>
@@ -1925,12 +1935,16 @@
         <w:rPr>
           <w:rFonts w:ascii="Barlow" w:hAnsi="Barlow" w:cs="Arial"/>
           <w:spacing w:val="1"/>
+          <w:sz w:val="22"/>
+          <w:szCs w:val="22"/>
         </w:rPr>
         <w:t xml:space="preserve"> </w:t>
       </w:r>
       <w:r>
         <w:rPr>
           <w:rFonts w:ascii="Barlow" w:hAnsi="Barlow" w:cs="Arial"/>
+          <w:sz w:val="22"/>
+          <w:szCs w:val="22"/>
         </w:rPr>
         <w:t>uma abordagem altamente natural e eficaz. Nesse método, utiliza-se madeira de</w:t>
       </w:r>
@@ -1938,12 +1952,16 @@
         <w:rPr>
           <w:rFonts w:ascii="Barlow" w:hAnsi="Barlow" w:cs="Arial"/>
           <w:spacing w:val="1"/>
+          <w:sz w:val="22"/>
+          <w:szCs w:val="22"/>
         </w:rPr>
         <w:t xml:space="preserve"> </w:t>
       </w:r>
       <w:r>
         <w:rPr>
           <w:rFonts w:ascii="Barlow" w:hAnsi="Barlow" w:cs="Arial"/>
+          <w:sz w:val="22"/>
+          <w:szCs w:val="22"/>
         </w:rPr>
         <w:t>eucalipto, quando a seiva da árvore está concentrada na parte inferior do tronco. Essa</w:t>
       </w:r>
@@ -1951,12 +1969,16 @@
         <w:rPr>
           <w:rFonts w:ascii="Barlow" w:hAnsi="Barlow" w:cs="Arial"/>
           <w:spacing w:val="1"/>
+          <w:sz w:val="22"/>
+          <w:szCs w:val="22"/>
         </w:rPr>
         <w:t xml:space="preserve"> </w:t>
       </w:r>
       <w:r>
         <w:rPr>
           <w:rFonts w:ascii="Barlow" w:hAnsi="Barlow" w:cs="Arial"/>
+          <w:sz w:val="22"/>
+          <w:szCs w:val="22"/>
         </w:rPr>
         <w:t>concentração de seiva facilita o processo de inoculação, no qual o micélio, o embrião do</w:t>
       </w:r>
@@ -1964,12 +1986,16 @@
         <w:rPr>
           <w:rFonts w:ascii="Barlow" w:hAnsi="Barlow" w:cs="Arial"/>
           <w:spacing w:val="1"/>
+          <w:sz w:val="22"/>
+          <w:szCs w:val="22"/>
         </w:rPr>
         <w:t xml:space="preserve"> </w:t>
       </w:r>
       <w:r>
         <w:rPr>
           <w:rFonts w:ascii="Barlow" w:hAnsi="Barlow" w:cs="Arial"/>
+          <w:sz w:val="22"/>
+          <w:szCs w:val="22"/>
         </w:rPr>
         <w:t>cogumelo, é inserido na madeira. Após a inoculação, as toras são transferidas para um</w:t>
       </w:r>
@@ -1977,25 +2003,41 @@
         <w:rPr>
           <w:rFonts w:ascii="Barlow" w:hAnsi="Barlow" w:cs="Arial"/>
           <w:spacing w:val="1"/>
+          <w:sz w:val="22"/>
+          <w:szCs w:val="22"/>
         </w:rPr>
         <w:t xml:space="preserve"> </w:t>
       </w:r>
       <w:r>
         <w:rPr>
           <w:rFonts w:ascii="Barlow" w:hAnsi="Barlow" w:cs="Arial"/>
+          <w:sz w:val="22"/>
+          <w:szCs w:val="22"/>
         </w:rPr>
         <w:t>ambiente úmido, geralmente em meio à natureza, onde o micélio pode se desenvolver. A</w:t>
       </w:r>
       <w:r>
         <w:rPr>
           <w:rFonts w:ascii="Barlow" w:hAnsi="Barlow" w:cs="Arial"/>
+          <w:sz w:val="22"/>
+          <w:szCs w:val="22"/>
+        </w:rPr>
+        <w:t xml:space="preserve"> </w:t>
+      </w:r>
+      <w:r>
+        <w:rPr>
+          <w:rFonts w:ascii="Barlow" w:hAnsi="Barlow" w:cs="Arial"/>
           <w:spacing w:val="-51"/>
+          <w:sz w:val="22"/>
+          <w:szCs w:val="22"/>
         </w:rPr>
         <w:t xml:space="preserve"> </w:t>
       </w:r>
       <w:r>
         <w:rPr>
           <w:rFonts w:ascii="Barlow" w:hAnsi="Barlow" w:cs="Arial"/>
+          <w:sz w:val="22"/>
+          <w:szCs w:val="22"/>
         </w:rPr>
         <w:t>presença de manchas brancas no tronco é um sinal de que os cogumelos estão</w:t>
       </w:r>
@@ -2003,12 +2045,16 @@
         <w:rPr>
           <w:rFonts w:ascii="Barlow" w:hAnsi="Barlow" w:cs="Arial"/>
           <w:spacing w:val="1"/>
+          <w:sz w:val="22"/>
+          <w:szCs w:val="22"/>
         </w:rPr>
         <w:t xml:space="preserve"> </w:t>
       </w:r>
       <w:r>
         <w:rPr>
           <w:rFonts w:ascii="Barlow" w:hAnsi="Barlow" w:cs="Arial"/>
+          <w:sz w:val="22"/>
+          <w:szCs w:val="22"/>
         </w:rPr>
         <w:t xml:space="preserve">frutificando. </w:t>
       </w:r>
@@ -2021,12 +2067,16 @@
         <w:jc w:val="both"/>
         <w:rPr>
           <w:rFonts w:ascii="Barlow" w:hAnsi="Barlow" w:cs="Arial"/>
+          <w:sz w:val="22"/>
+          <w:szCs w:val="22"/>
         </w:rPr>
       </w:pPr>
       <w:r>
         <w:rPr>
           <w:rFonts w:ascii="Barlow" w:hAnsi="Barlow" w:cs="Arial"/>
           <w:noProof/>
+          <w:sz w:val="22"/>
+          <w:szCs w:val="22"/>
           <w14:ligatures w14:val="standardContextual"/>
         </w:rPr>
         <mc:AlternateContent>
@@ -2174,6 +2224,8 @@
       <w:r>
         <w:rPr>
           <w:rFonts w:ascii="Barlow" w:hAnsi="Barlow" w:cs="Arial"/>
+          <w:sz w:val="22"/>
+          <w:szCs w:val="22"/>
         </w:rPr>
         <w:t>Para estimular ainda mais o crescimento dos cogumelos, as toras passam</w:t>
       </w:r>
@@ -2181,51 +2233,91 @@
         <w:rPr>
           <w:rFonts w:ascii="Barlow" w:hAnsi="Barlow" w:cs="Arial"/>
           <w:spacing w:val="1"/>
+          <w:sz w:val="22"/>
+          <w:szCs w:val="22"/>
         </w:rPr>
         <w:t xml:space="preserve"> </w:t>
       </w:r>
       <w:r>
         <w:rPr>
           <w:rFonts w:ascii="Barlow" w:hAnsi="Barlow" w:cs="Arial"/>
-        </w:rPr>
-        <w:t>por um choque hídrico, onde são imersas em água por um período determinado. Depois</w:t>
+          <w:sz w:val="22"/>
+          <w:szCs w:val="22"/>
+        </w:rPr>
+        <w:t>por um choque hídrico, onde são imersas em água por um período determinado</w:t>
+      </w:r>
+      <w:r>
+        <w:rPr>
+          <w:rFonts w:ascii="Barlow" w:hAnsi="Barlow" w:cs="Arial"/>
+          <w:sz w:val="22"/>
+          <w:szCs w:val="22"/>
+        </w:rPr>
+        <w:t>, logo em seguida</w:t>
+      </w:r>
+      <w:r>
+        <w:rPr>
+          <w:rFonts w:ascii="Barlow" w:hAnsi="Barlow" w:cs="Arial"/>
+          <w:sz w:val="22"/>
+          <w:szCs w:val="22"/>
+        </w:rPr>
+        <w:t>, as toras são transferidas para um ambiente escuro, com temperatura</w:t>
       </w:r>
       <w:r>
         <w:rPr>
           <w:rFonts w:ascii="Barlow" w:hAnsi="Barlow" w:cs="Arial"/>
           <w:spacing w:val="-50"/>
+          <w:sz w:val="22"/>
+          <w:szCs w:val="22"/>
         </w:rPr>
         <w:t xml:space="preserve"> </w:t>
       </w:r>
       <w:r>
         <w:rPr>
           <w:rFonts w:ascii="Barlow" w:hAnsi="Barlow" w:cs="Arial"/>
-        </w:rPr>
-        <w:t>do choque hídrico, as toras são transferidas para um ambiente escuro, com temperatura</w:t>
-      </w:r>
-      <w:r>
-        <w:rPr>
-          <w:rFonts w:ascii="Barlow" w:hAnsi="Barlow" w:cs="Arial"/>
           <w:spacing w:val="-50"/>
+          <w:sz w:val="22"/>
+          <w:szCs w:val="22"/>
+        </w:rPr>
+        <w:t xml:space="preserve">   </w:t>
+      </w:r>
+      <w:r>
+        <w:rPr>
+          <w:rFonts w:ascii="Barlow" w:hAnsi="Barlow" w:cs="Arial"/>
+          <w:sz w:val="22"/>
+          <w:szCs w:val="22"/>
         </w:rPr>
         <w:t xml:space="preserve"> </w:t>
       </w:r>
       <w:r>
         <w:rPr>
           <w:rFonts w:ascii="Barlow" w:hAnsi="Barlow" w:cs="Arial"/>
-        </w:rPr>
-        <w:t>e umidade controladas, proporcionando as condições ideais para o crescimento e</w:t>
+          <w:sz w:val="22"/>
+          <w:szCs w:val="22"/>
+        </w:rPr>
+        <w:t xml:space="preserve">e </w:t>
+      </w:r>
+      <w:r>
+        <w:rPr>
+          <w:rFonts w:ascii="Barlow" w:hAnsi="Barlow" w:cs="Arial"/>
+          <w:sz w:val="22"/>
+          <w:szCs w:val="22"/>
+        </w:rPr>
+        <w:t>umidade controladas, proporcionando as condições ideais para o crescimento e</w:t>
       </w:r>
       <w:r>
         <w:rPr>
           <w:rFonts w:ascii="Barlow" w:hAnsi="Barlow" w:cs="Arial"/>
           <w:spacing w:val="1"/>
+          <w:sz w:val="22"/>
+          <w:szCs w:val="22"/>
         </w:rPr>
         <w:t xml:space="preserve"> </w:t>
       </w:r>
       <w:r>
         <w:rPr>
           <w:rFonts w:ascii="Barlow" w:hAnsi="Barlow" w:cs="Arial"/>
+          <w:sz w:val="22"/>
+          <w:szCs w:val="22"/>
         </w:rPr>
         <w:t>frutificação</w:t>
       </w:r>
@@ -2233,12 +2325,16 @@
         <w:rPr>
           <w:rFonts w:ascii="Barlow" w:hAnsi="Barlow" w:cs="Arial"/>
           <w:spacing w:val="3"/>
+          <w:sz w:val="22"/>
+          <w:szCs w:val="22"/>
         </w:rPr>
         <w:t xml:space="preserve"> </w:t>
       </w:r>
       <w:r>
         <w:rPr>
           <w:rFonts w:ascii="Barlow" w:hAnsi="Barlow" w:cs="Arial"/>
+          <w:sz w:val="22"/>
+          <w:szCs w:val="22"/>
         </w:rPr>
         <w:t>dos</w:t>
       </w:r>
@@ -2246,12 +2342,16 @@
         <w:rPr>
           <w:rFonts w:ascii="Barlow" w:hAnsi="Barlow" w:cs="Arial"/>
           <w:spacing w:val="3"/>
+          <w:sz w:val="22"/>
+          <w:szCs w:val="22"/>
         </w:rPr>
         <w:t xml:space="preserve"> </w:t>
       </w:r>
       <w:r>
         <w:rPr>
           <w:rFonts w:ascii="Barlow" w:hAnsi="Barlow" w:cs="Arial"/>
+          <w:sz w:val="22"/>
+          <w:szCs w:val="22"/>
         </w:rPr>
         <w:t>cogumelos.</w:t>
       </w:r>
@@ -2264,11 +2364,15 @@
         <w:jc w:val="both"/>
         <w:rPr>
           <w:rFonts w:ascii="Barlow" w:hAnsi="Barlow" w:cs="Arial"/>
-        </w:rPr>
-      </w:pPr>
-      <w:r>
-        <w:rPr>
-          <w:rFonts w:ascii="Barlow" w:hAnsi="Barlow" w:cs="Arial"/>
+          <w:sz w:val="22"/>
+          <w:szCs w:val="22"/>
+        </w:rPr>
+      </w:pPr>
+      <w:r>
+        <w:rPr>
+          <w:rFonts w:ascii="Barlow" w:hAnsi="Barlow" w:cs="Arial"/>
+          <w:sz w:val="22"/>
+          <w:szCs w:val="22"/>
         </w:rPr>
         <w:t>Portanto, uma das etapas mais desafiadoras do processo, desde o plantio até a colheita</w:t>
       </w:r>
@@ -2276,12 +2380,16 @@
         <w:rPr>
           <w:rFonts w:ascii="Barlow" w:hAnsi="Barlow" w:cs="Arial"/>
           <w:spacing w:val="1"/>
+          <w:sz w:val="22"/>
+          <w:szCs w:val="22"/>
         </w:rPr>
         <w:t xml:space="preserve"> </w:t>
       </w:r>
       <w:r>
         <w:rPr>
           <w:rFonts w:ascii="Barlow" w:hAnsi="Barlow" w:cs="Arial"/>
+          <w:sz w:val="22"/>
+          <w:szCs w:val="22"/>
         </w:rPr>
         <w:t>dos cogumelos, é a transição das toras após o choque hídrico para um ambiente escuro e com temperatura adequada, onde possam sobreviver.</w:t>
       </w:r>
@@ -2294,11 +2402,15 @@
         <w:jc w:val="both"/>
         <w:rPr>
           <w:rFonts w:ascii="Barlow" w:hAnsi="Barlow" w:cs="Arial"/>
-        </w:rPr>
-      </w:pPr>
-      <w:r>
-        <w:rPr>
-          <w:rFonts w:ascii="Barlow" w:hAnsi="Barlow" w:cs="Arial"/>
+          <w:sz w:val="22"/>
+          <w:szCs w:val="22"/>
+        </w:rPr>
+      </w:pPr>
+      <w:r>
+        <w:rPr>
+          <w:rFonts w:ascii="Barlow" w:hAnsi="Barlow" w:cs="Arial"/>
+          <w:sz w:val="22"/>
+          <w:szCs w:val="22"/>
         </w:rPr>
         <w:t>Essa etapa é prejudicada devido ao aumento das emissões de gases de efeito estufa</w:t>
       </w:r>
@@ -2306,12 +2418,16 @@
         <w:rPr>
           <w:rFonts w:ascii="Barlow" w:hAnsi="Barlow" w:cs="Arial"/>
           <w:spacing w:val="1"/>
+          <w:sz w:val="22"/>
+          <w:szCs w:val="22"/>
         </w:rPr>
         <w:t xml:space="preserve"> </w:t>
       </w:r>
       <w:r>
         <w:rPr>
           <w:rFonts w:ascii="Barlow" w:hAnsi="Barlow" w:cs="Arial"/>
+          <w:sz w:val="22"/>
+          <w:szCs w:val="22"/>
         </w:rPr>
         <w:t>provocado pela atividade humana, o que o intensifica e resulta em um</w:t>
       </w:r>
@@ -2319,12 +2435,16 @@
         <w:rPr>
           <w:rFonts w:ascii="Barlow" w:hAnsi="Barlow" w:cs="Arial"/>
           <w:spacing w:val="1"/>
+          <w:sz w:val="22"/>
+          <w:szCs w:val="22"/>
         </w:rPr>
         <w:t xml:space="preserve"> </w:t>
       </w:r>
       <w:r>
         <w:rPr>
           <w:rFonts w:ascii="Barlow" w:hAnsi="Barlow" w:cs="Arial"/>
+          <w:sz w:val="22"/>
+          <w:szCs w:val="22"/>
         </w:rPr>
         <w:t>aumento na temperatura média global.</w:t>
       </w:r>
@@ -2349,189 +2469,197 @@
         <w:rPr>
           <w:rStyle w:val="CorpodetextoChar"/>
           <w:rFonts w:ascii="Barlow" w:hAnsi="Barlow" w:cs="Arial"/>
-          <w:sz w:val="24"/>
-        </w:rPr>
-      </w:pPr>
-      <w:r>
-        <w:rPr>
-          <w:rFonts w:ascii="Barlow" w:hAnsi="Barlow" w:cs="Arial"/>
-          <w:sz w:val="24"/>
+          <w:szCs w:val="22"/>
+        </w:rPr>
+      </w:pPr>
+      <w:r>
+        <w:rPr>
+          <w:rFonts w:ascii="Barlow" w:hAnsi="Barlow" w:cs="Arial"/>
+          <w:szCs w:val="22"/>
+        </w:rPr>
+        <w:t>O aquecimento global tem provocado uma série</w:t>
+      </w:r>
+      <w:r>
+        <w:rPr>
+          <w:rFonts w:ascii="Barlow" w:hAnsi="Barlow" w:cs="Arial"/>
+          <w:spacing w:val="1"/>
+          <w:szCs w:val="22"/>
+        </w:rPr>
+        <w:t xml:space="preserve"> </w:t>
+      </w:r>
+      <w:r>
+        <w:rPr>
+          <w:rFonts w:ascii="Barlow" w:hAnsi="Barlow" w:cs="Arial"/>
+          <w:szCs w:val="22"/>
+        </w:rPr>
+        <w:t>de</w:t>
+      </w:r>
+      <w:r>
+        <w:rPr>
+          <w:rFonts w:ascii="Barlow" w:hAnsi="Barlow" w:cs="Arial"/>
+          <w:spacing w:val="-7"/>
+          <w:szCs w:val="22"/>
+        </w:rPr>
+        <w:t xml:space="preserve"> </w:t>
+      </w:r>
+      <w:r>
+        <w:rPr>
+          <w:rFonts w:ascii="Barlow" w:hAnsi="Barlow" w:cs="Arial"/>
+          <w:szCs w:val="22"/>
+        </w:rPr>
+        <w:t>efeitos</w:t>
+      </w:r>
+      <w:r>
+        <w:rPr>
+          <w:rFonts w:ascii="Barlow" w:hAnsi="Barlow" w:cs="Arial"/>
+          <w:spacing w:val="-3"/>
+          <w:szCs w:val="22"/>
+        </w:rPr>
+        <w:t xml:space="preserve"> </w:t>
+      </w:r>
+      <w:r>
+        <w:rPr>
+          <w:rFonts w:ascii="Barlow" w:hAnsi="Barlow" w:cs="Arial"/>
+          <w:szCs w:val="22"/>
+        </w:rPr>
+        <w:t>adversos</w:t>
+      </w:r>
+      <w:r>
+        <w:rPr>
+          <w:rFonts w:ascii="Barlow" w:hAnsi="Barlow" w:cs="Arial"/>
+          <w:spacing w:val="-3"/>
+          <w:szCs w:val="22"/>
+        </w:rPr>
+        <w:t xml:space="preserve"> </w:t>
+      </w:r>
+      <w:r>
+        <w:rPr>
+          <w:rFonts w:ascii="Barlow" w:hAnsi="Barlow" w:cs="Arial"/>
+          <w:szCs w:val="22"/>
+        </w:rPr>
+        <w:t>sobre</w:t>
+      </w:r>
+      <w:r>
+        <w:rPr>
+          <w:rFonts w:ascii="Barlow" w:hAnsi="Barlow" w:cs="Arial"/>
+          <w:spacing w:val="-6"/>
+          <w:szCs w:val="22"/>
+        </w:rPr>
+        <w:t xml:space="preserve"> </w:t>
+      </w:r>
+      <w:r>
+        <w:rPr>
+          <w:rFonts w:ascii="Barlow" w:hAnsi="Barlow" w:cs="Arial"/>
+          <w:szCs w:val="22"/>
+        </w:rPr>
+        <w:t>o</w:t>
+      </w:r>
+      <w:r>
+        <w:rPr>
+          <w:rFonts w:ascii="Barlow" w:hAnsi="Barlow" w:cs="Arial"/>
+          <w:spacing w:val="-7"/>
+          <w:szCs w:val="22"/>
+        </w:rPr>
+        <w:t xml:space="preserve"> </w:t>
+      </w:r>
+      <w:r>
+        <w:rPr>
+          <w:rFonts w:ascii="Barlow" w:hAnsi="Barlow" w:cs="Arial"/>
+          <w:szCs w:val="22"/>
+        </w:rPr>
+        <w:t>clima,</w:t>
+      </w:r>
+      <w:r>
+        <w:rPr>
+          <w:rFonts w:ascii="Barlow" w:hAnsi="Barlow" w:cs="Arial"/>
+          <w:spacing w:val="-3"/>
+          <w:szCs w:val="22"/>
+        </w:rPr>
+        <w:t xml:space="preserve"> </w:t>
+      </w:r>
+      <w:r>
+        <w:rPr>
+          <w:rFonts w:ascii="Barlow" w:hAnsi="Barlow" w:cs="Arial"/>
+          <w:szCs w:val="22"/>
+        </w:rPr>
+        <w:t>afetando</w:t>
+      </w:r>
+      <w:r>
+        <w:rPr>
+          <w:rFonts w:ascii="Barlow" w:hAnsi="Barlow" w:cs="Arial"/>
+          <w:spacing w:val="-3"/>
+          <w:szCs w:val="22"/>
+        </w:rPr>
+        <w:t xml:space="preserve"> </w:t>
+      </w:r>
+      <w:r>
+        <w:rPr>
+          <w:rFonts w:ascii="Barlow" w:hAnsi="Barlow" w:cs="Arial"/>
+          <w:szCs w:val="22"/>
+        </w:rPr>
+        <w:t>significativamente</w:t>
+      </w:r>
+      <w:r>
+        <w:rPr>
+          <w:rFonts w:ascii="Barlow" w:hAnsi="Barlow" w:cs="Arial"/>
+          <w:spacing w:val="-6"/>
+          <w:szCs w:val="22"/>
+        </w:rPr>
+        <w:t xml:space="preserve"> </w:t>
+      </w:r>
+      <w:r>
+        <w:rPr>
+          <w:rFonts w:ascii="Barlow" w:hAnsi="Barlow" w:cs="Arial"/>
+          <w:szCs w:val="22"/>
+        </w:rPr>
+        <w:t>diversos</w:t>
+      </w:r>
+      <w:r>
+        <w:rPr>
+          <w:rFonts w:ascii="Barlow" w:hAnsi="Barlow" w:cs="Arial"/>
+          <w:spacing w:val="-3"/>
+          <w:szCs w:val="22"/>
+        </w:rPr>
+        <w:t xml:space="preserve"> </w:t>
+      </w:r>
+      <w:r>
+        <w:rPr>
+          <w:rFonts w:ascii="Barlow" w:hAnsi="Barlow" w:cs="Arial"/>
+          <w:szCs w:val="22"/>
+        </w:rPr>
+        <w:t>setores agrícolas</w:t>
+      </w:r>
+      <w:r>
+        <w:rPr>
+          <w:rFonts w:ascii="Barlow" w:hAnsi="Barlow" w:cs="Arial"/>
+          <w:spacing w:val="-50"/>
+          <w:szCs w:val="22"/>
+        </w:rPr>
+        <w:t xml:space="preserve">  </w:t>
+      </w:r>
+      <w:r>
+        <w:rPr>
+          <w:rFonts w:ascii="Barlow" w:hAnsi="Barlow" w:cs="Arial"/>
+          <w:szCs w:val="22"/>
+        </w:rPr>
+        <w:t xml:space="preserve"> em todo o </w:t>
+      </w:r>
+      <w:r>
+        <w:rPr>
+          <w:rStyle w:val="CorpodetextoChar"/>
+          <w:rFonts w:ascii="Barlow" w:hAnsi="Barlow" w:cs="Arial"/>
+          <w:szCs w:val="22"/>
+        </w:rPr>
+        <w:t xml:space="preserve">mundo, inclusive o cultivo de </w:t>
+      </w:r>
+      <w:r>
+        <w:rPr>
+          <w:rStyle w:val="CorpodetextoChar"/>
+          <w:rFonts w:ascii="Barlow" w:hAnsi="Barlow" w:cs="Arial"/>
+          <w:szCs w:val="22"/>
         </w:rPr>
         <w:lastRenderedPageBreak/>
-        <w:t>O aquecimento global tem provocado uma série</w:t>
-      </w:r>
-      <w:r>
-        <w:rPr>
-          <w:rFonts w:ascii="Barlow" w:hAnsi="Barlow" w:cs="Arial"/>
-          <w:spacing w:val="1"/>
-          <w:sz w:val="24"/>
-        </w:rPr>
-        <w:t xml:space="preserve"> </w:t>
-      </w:r>
-      <w:r>
-        <w:rPr>
-          <w:rFonts w:ascii="Barlow" w:hAnsi="Barlow" w:cs="Arial"/>
-          <w:sz w:val="24"/>
-        </w:rPr>
-        <w:t>de</w:t>
-      </w:r>
-      <w:r>
-        <w:rPr>
-          <w:rFonts w:ascii="Barlow" w:hAnsi="Barlow" w:cs="Arial"/>
-          <w:spacing w:val="-7"/>
-          <w:sz w:val="24"/>
-        </w:rPr>
-        <w:t xml:space="preserve"> </w:t>
-      </w:r>
-      <w:r>
-        <w:rPr>
-          <w:rFonts w:ascii="Barlow" w:hAnsi="Barlow" w:cs="Arial"/>
-          <w:sz w:val="24"/>
-        </w:rPr>
-        <w:t>efeitos</w:t>
-      </w:r>
-      <w:r>
-        <w:rPr>
-          <w:rFonts w:ascii="Barlow" w:hAnsi="Barlow" w:cs="Arial"/>
-          <w:spacing w:val="-3"/>
-          <w:sz w:val="24"/>
-        </w:rPr>
-        <w:t xml:space="preserve"> </w:t>
-      </w:r>
-      <w:r>
-        <w:rPr>
-          <w:rFonts w:ascii="Barlow" w:hAnsi="Barlow" w:cs="Arial"/>
-          <w:sz w:val="24"/>
-        </w:rPr>
-        <w:t>adversos</w:t>
-      </w:r>
-      <w:r>
-        <w:rPr>
-          <w:rFonts w:ascii="Barlow" w:hAnsi="Barlow" w:cs="Arial"/>
-          <w:spacing w:val="-3"/>
-          <w:sz w:val="24"/>
-        </w:rPr>
-        <w:t xml:space="preserve"> </w:t>
-      </w:r>
-      <w:r>
-        <w:rPr>
-          <w:rFonts w:ascii="Barlow" w:hAnsi="Barlow" w:cs="Arial"/>
-          <w:sz w:val="24"/>
-        </w:rPr>
-        <w:t>sobre</w:t>
-      </w:r>
-      <w:r>
-        <w:rPr>
-          <w:rFonts w:ascii="Barlow" w:hAnsi="Barlow" w:cs="Arial"/>
-          <w:spacing w:val="-6"/>
-          <w:sz w:val="24"/>
-        </w:rPr>
-        <w:t xml:space="preserve"> </w:t>
-      </w:r>
-      <w:r>
-        <w:rPr>
-          <w:rFonts w:ascii="Barlow" w:hAnsi="Barlow" w:cs="Arial"/>
-          <w:sz w:val="24"/>
-        </w:rPr>
-        <w:t>o</w:t>
-      </w:r>
-      <w:r>
-        <w:rPr>
-          <w:rFonts w:ascii="Barlow" w:hAnsi="Barlow" w:cs="Arial"/>
-          <w:spacing w:val="-7"/>
-          <w:sz w:val="24"/>
-        </w:rPr>
-        <w:t xml:space="preserve"> </w:t>
-      </w:r>
-      <w:r>
-        <w:rPr>
-          <w:rFonts w:ascii="Barlow" w:hAnsi="Barlow" w:cs="Arial"/>
-          <w:sz w:val="24"/>
-        </w:rPr>
-        <w:t>clima,</w:t>
-      </w:r>
-      <w:r>
-        <w:rPr>
-          <w:rFonts w:ascii="Barlow" w:hAnsi="Barlow" w:cs="Arial"/>
-          <w:spacing w:val="-3"/>
-          <w:sz w:val="24"/>
-        </w:rPr>
-        <w:t xml:space="preserve"> </w:t>
-      </w:r>
-      <w:r>
-        <w:rPr>
-          <w:rFonts w:ascii="Barlow" w:hAnsi="Barlow" w:cs="Arial"/>
-          <w:sz w:val="24"/>
-        </w:rPr>
-        <w:t>afetando</w:t>
-      </w:r>
-      <w:r>
-        <w:rPr>
-          <w:rFonts w:ascii="Barlow" w:hAnsi="Barlow" w:cs="Arial"/>
-          <w:spacing w:val="-3"/>
-          <w:sz w:val="24"/>
-        </w:rPr>
-        <w:t xml:space="preserve"> </w:t>
-      </w:r>
-      <w:r>
-        <w:rPr>
-          <w:rFonts w:ascii="Barlow" w:hAnsi="Barlow" w:cs="Arial"/>
-          <w:sz w:val="24"/>
-        </w:rPr>
-        <w:t>significativamente</w:t>
-      </w:r>
-      <w:r>
-        <w:rPr>
-          <w:rFonts w:ascii="Barlow" w:hAnsi="Barlow" w:cs="Arial"/>
-          <w:spacing w:val="-6"/>
-          <w:sz w:val="24"/>
-        </w:rPr>
-        <w:t xml:space="preserve"> </w:t>
-      </w:r>
-      <w:r>
-        <w:rPr>
-          <w:rFonts w:ascii="Barlow" w:hAnsi="Barlow" w:cs="Arial"/>
-          <w:sz w:val="24"/>
-        </w:rPr>
-        <w:t>diversos</w:t>
-      </w:r>
-      <w:r>
-        <w:rPr>
-          <w:rFonts w:ascii="Barlow" w:hAnsi="Barlow" w:cs="Arial"/>
-          <w:spacing w:val="-3"/>
-          <w:sz w:val="24"/>
-        </w:rPr>
-        <w:t xml:space="preserve"> </w:t>
-      </w:r>
-      <w:r>
-        <w:rPr>
-          <w:rFonts w:ascii="Barlow" w:hAnsi="Barlow" w:cs="Arial"/>
-          <w:sz w:val="24"/>
-        </w:rPr>
-        <w:t>setores agrícolas</w:t>
-      </w:r>
-      <w:r>
-        <w:rPr>
-          <w:rFonts w:ascii="Barlow" w:hAnsi="Barlow" w:cs="Arial"/>
-          <w:spacing w:val="-50"/>
-          <w:sz w:val="24"/>
-        </w:rPr>
-        <w:t xml:space="preserve">  </w:t>
-      </w:r>
-      <w:r>
-        <w:rPr>
-          <w:rFonts w:ascii="Barlow" w:hAnsi="Barlow" w:cs="Arial"/>
-          <w:sz w:val="24"/>
-        </w:rPr>
-        <w:t xml:space="preserve"> em todo o </w:t>
-      </w:r>
-      <w:r>
-        <w:rPr>
-          <w:rStyle w:val="CorpodetextoChar"/>
-          <w:rFonts w:ascii="Barlow" w:hAnsi="Barlow" w:cs="Arial"/>
-          <w:sz w:val="24"/>
-        </w:rPr>
-        <w:t>mundo, inclusive o cultivo de cogumelos. No Brasil, onde a produção de cogumelos é uma atividade crescente e economicamente importante, os impactos das mudanças climáticas são evidentes.</w:t>
+        <w:t>cogumelos. No Brasil, onde a produção de cogumelos é uma atividade crescente e economicamente importante, os impactos das mudanças climáticas são evidentes.</w:t>
       </w:r>
     </w:p>
     <w:p>
@@ -2716,8 +2844,27 @@
       <w:r>
         <w:rPr>
           <w:rFonts w:ascii="Barlow" w:hAnsi="Barlow" w:cs="Arial"/>
-        </w:rPr>
-        <w:t>as condições ideais para o crescimento dos cogumelos. Eventos climáticos extremos,</w:t>
+          <w:spacing w:val="-50"/>
+        </w:rPr>
+        <w:t xml:space="preserve">     </w:t>
+      </w:r>
+      <w:r>
+        <w:rPr>
+          <w:rFonts w:ascii="Barlow" w:hAnsi="Barlow" w:cs="Arial"/>
+        </w:rPr>
+        <w:t xml:space="preserve"> </w:t>
+      </w:r>
+      <w:r>
+        <w:rPr>
+          <w:rFonts w:ascii="Barlow" w:hAnsi="Barlow" w:cs="Arial"/>
+        </w:rPr>
+        <w:t xml:space="preserve">as </w:t>
+      </w:r>
+      <w:r>
+        <w:rPr>
+          <w:rFonts w:ascii="Barlow" w:hAnsi="Barlow" w:cs="Arial"/>
+        </w:rPr>
+        <w:t>condições ideais para o crescimento dos cogumelos. Eventos climáticos extremos,</w:t>
       </w:r>
       <w:r>
         <w:rPr>
@@ -2730,7 +2877,13 @@
         <w:rPr>
           <w:rFonts w:ascii="Barlow" w:hAnsi="Barlow" w:cs="Arial"/>
         </w:rPr>
-        <w:t>como secas prolongadas, enchentes, tempestades e ondas de calor, também têm</w:t>
+        <w:t xml:space="preserve">como secas prolongadas, enchentes, tempestades e ondas de calor, </w:t>
+      </w:r>
+      <w:r>
+        <w:rPr>
+          <w:rFonts w:ascii="Barlow" w:hAnsi="Barlow" w:cs="Arial"/>
+        </w:rPr>
+        <w:t>causam</w:t>
       </w:r>
       <w:r>
         <w:rPr>
@@ -2843,7 +2996,19 @@
         <w:rPr>
           <w:rFonts w:ascii="Barlow" w:hAnsi="Barlow" w:cs="Arial"/>
         </w:rPr>
-        <w:t xml:space="preserve">hitake necessitam de uma temperatura para o crescimento ideal que reside entre 20°C a 25°C, e uma porcentagem de umidade do ar equivalente entre 75% e 95%, porém, devido as alterações climáticas, o ano de 2023, segundo o </w:t>
+        <w:t>hi</w:t>
+      </w:r>
+      <w:r>
+        <w:rPr>
+          <w:rFonts w:ascii="Barlow" w:hAnsi="Barlow" w:cs="Arial"/>
+        </w:rPr>
+        <w:t>i</w:t>
+      </w:r>
+      <w:r>
+        <w:rPr>
+          <w:rFonts w:ascii="Barlow" w:hAnsi="Barlow" w:cs="Arial"/>
+        </w:rPr>
+        <w:t xml:space="preserve">take necessitam de uma temperatura para o crescimento ideal que reside entre 20°C a 25°C, e uma porcentagem de umidade do ar equivalente entre 75% e 95%, porém, devido as alterações climáticas, o ano de 2023, segundo o </w:t>
       </w:r>
       <w:r>
         <w:rPr>
@@ -3062,7 +3227,23 @@
           <w:sz w:val="24"/>
           <w:szCs w:val="28"/>
         </w:rPr>
-        <w:t>A implementação do sistema reduzirá em até 20% as perdas anuais de cogumelos, aumentando a rentabilidade do negócio.</w:t>
+        <w:t>A implementação do sistema</w:t>
+      </w:r>
+      <w:r>
+        <w:rPr>
+          <w:rFonts w:ascii="Barlow" w:hAnsi="Barlow" w:cs="Arial"/>
+          <w:sz w:val="24"/>
+          <w:szCs w:val="28"/>
+        </w:rPr>
+        <w:t xml:space="preserve"> de monitoramento de controle de temperatura e umidade que</w:t>
+      </w:r>
+      <w:r>
+        <w:rPr>
+          <w:rFonts w:ascii="Barlow" w:hAnsi="Barlow" w:cs="Arial"/>
+          <w:sz w:val="24"/>
+          <w:szCs w:val="28"/>
+        </w:rPr>
+        <w:t xml:space="preserve"> reduzirá em até 20% as perdas anuais de cogumelos, aumentando a rentabilidade do negócio.</w:t>
       </w:r>
     </w:p>
     <w:p>
@@ -3281,6 +3462,27 @@
       <w:r>
         <w:rPr>
           <w:rFonts w:ascii="Barlow" w:hAnsi="Barlow" w:cs="Arial"/>
+          <w:b/>
+          <w:bCs/>
+        </w:rPr>
+        <w:t>Planilha – Macro Cronograma e Funções</w:t>
+      </w:r>
+    </w:p>
+    <w:p>
+      <w:pPr>
+        <w:pStyle w:val="Corpodetexto"/>
+        <w:spacing w:before="0" w:after="120"/>
+        <w:ind w:left="0" w:right="0"/>
+        <w:jc w:val="center"/>
+        <w:rPr>
+          <w:rFonts w:ascii="Barlow" w:hAnsi="Barlow" w:cs="Arial"/>
+          <w:b/>
+          <w:bCs/>
+        </w:rPr>
+      </w:pPr>
+      <w:r>
+        <w:rPr>
+          <w:rFonts w:ascii="Barlow" w:hAnsi="Barlow" w:cs="Arial"/>
           <w:i/>
           <w:iCs/>
           <w:noProof/>
@@ -3288,13 +3490,13 @@
           <w:szCs w:val="20"/>
         </w:rPr>
         <w:drawing>
-          <wp:anchor distT="0" distB="0" distL="114300" distR="114300" simplePos="0" relativeHeight="251666432" behindDoc="0" locked="0" layoutInCell="1" allowOverlap="1" wp14:anchorId="33B2BDB4" wp14:editId="623F1538">
+          <wp:anchor distT="0" distB="0" distL="114300" distR="114300" simplePos="0" relativeHeight="251666432" behindDoc="0" locked="0" layoutInCell="1" allowOverlap="1" wp14:anchorId="33B2BDB4" wp14:editId="77E5F39C">
             <wp:simplePos x="0" y="0"/>
             <wp:positionH relativeFrom="page">
-              <wp:posOffset>1682115</wp:posOffset>
+              <wp:posOffset>1573200</wp:posOffset>
             </wp:positionH>
             <wp:positionV relativeFrom="paragraph">
-              <wp:posOffset>226060</wp:posOffset>
+              <wp:posOffset>266657</wp:posOffset>
             </wp:positionV>
             <wp:extent cx="4190365" cy="4225925"/>
             <wp:effectExtent l="0" t="0" r="635" b="3175"/>
@@ -3349,27 +3551,6 @@
           </wp:anchor>
         </w:drawing>
       </w:r>
-      <w:r>
-        <w:rPr>
-          <w:rFonts w:ascii="Barlow" w:hAnsi="Barlow" w:cs="Arial"/>
-          <w:b/>
-          <w:bCs/>
-        </w:rPr>
-        <w:t>Planilha – Macro Cronograma e Funções</w:t>
-      </w:r>
-    </w:p>
-    <w:p>
-      <w:pPr>
-        <w:pStyle w:val="Corpodetexto"/>
-        <w:spacing w:before="0" w:after="120"/>
-        <w:ind w:left="0" w:right="0"/>
-        <w:jc w:val="center"/>
-        <w:rPr>
-          <w:rFonts w:ascii="Barlow" w:hAnsi="Barlow" w:cs="Arial"/>
-          <w:b/>
-          <w:bCs/>
-        </w:rPr>
-      </w:pPr>
       <w:r>
         <w:rPr>
           <w:rFonts w:ascii="Barlow" w:hAnsi="Barlow" w:cs="Arial"/>
@@ -5460,6 +5641,21 @@
         </w:rPr>
       </w:pPr>
     </w:p>
+    <w:p/>
+    <w:p/>
+    <w:p/>
+    <w:p/>
+    <w:p/>
+    <w:p/>
+    <w:p/>
+    <w:p/>
+    <w:p/>
+    <w:p/>
+    <w:p/>
+    <w:p/>
+    <w:p/>
+    <w:p/>
+    <w:p/>
     <w:p/>
     <w:p/>
     <w:sectPr>

</xml_diff>